<commit_message>
Added more class specs
</commit_message>
<xml_diff>
--- a/documents/class_specs/CCInterface_spec.docx
+++ b/documents/class_specs/CCInterface_spec.docx
@@ -6,11 +6,11 @@
       <w:pPr>
         <w:pStyle w:val="Heading2"/>
       </w:pPr>
+      <w:bookmarkStart w:id="0" w:name="_GoBack"/>
+      <w:bookmarkEnd w:id="0"/>
       <w:r>
         <w:t>Class Specification</w:t>
       </w:r>
-      <w:bookmarkStart w:id="0" w:name="_GoBack"/>
-      <w:bookmarkEnd w:id="0"/>
     </w:p>
     <w:tbl>
       <w:tblPr>
@@ -38,11 +38,9 @@
             <w:tcW w:w="6858" w:type="dxa"/>
           </w:tcPr>
           <w:p>
-            <w:proofErr w:type="spellStart"/>
             <w:r>
               <w:t>CCInterface</w:t>
             </w:r>
-            <w:proofErr w:type="spellEnd"/>
           </w:p>
         </w:tc>
       </w:tr>
@@ -109,13 +107,8 @@
             <w:tcW w:w="6858" w:type="dxa"/>
           </w:tcPr>
           <w:p>
-            <w:proofErr w:type="spellStart"/>
-            <w:r>
-              <w:t>CustomerController</w:t>
-            </w:r>
-            <w:proofErr w:type="spellEnd"/>
-            <w:r>
-              <w:t>: 1</w:t>
+            <w:r>
+              <w:t>CustomerController: 1</w:t>
             </w:r>
           </w:p>
         </w:tc>
@@ -150,15 +143,7 @@
           </w:p>
           <w:p>
             <w:r>
-              <w:t xml:space="preserve">    </w:t>
-            </w:r>
-            <w:proofErr w:type="gramStart"/>
-            <w:r>
-              <w:t>receives</w:t>
-            </w:r>
-            <w:proofErr w:type="gramEnd"/>
-            <w:r>
-              <w:t xml:space="preserve"> response indicating if transaction was successful.</w:t>
+              <w:t xml:space="preserve">    receives response indicating if transaction was successful.</w:t>
             </w:r>
           </w:p>
         </w:tc>

</xml_diff>